<commit_message>
Ajout du Diagramme de contexte
</commit_message>
<xml_diff>
--- a/Exercice Diagramme UML - OpenClassroom.docx
+++ b/Exercice Diagramme UML - OpenClassroom.docx
@@ -22,6 +22,69 @@
       <w:r>
         <w:t>éaliser à la main ou à l’aide d’un logiciel UML de votre choix, le diagramme de contexte et le diagramme de package de l’étude de cas</w:t>
       </w:r>
+    </w:p>
+    <w:p>
+      <w:r>
+        <w:rPr>
+          <w:noProof/>
+          <w:lang w:eastAsia="fr-FR"/>
+        </w:rPr>
+        <w:drawing>
+          <wp:inline distT="0" distB="0" distL="0" distR="0">
+            <wp:extent cx="4320540" cy="3108960"/>
+            <wp:effectExtent l="0" t="0" r="3810" b="0"/>
+            <wp:docPr id="1" name="Image 1" descr="2018-01-08 17_52_38-Diagramme de contexte Pizzeria.dia"/>
+            <wp:cNvGraphicFramePr>
+              <a:graphicFrameLocks xmlns:a="http://schemas.openxmlformats.org/drawingml/2006/main" noChangeAspect="1"/>
+            </wp:cNvGraphicFramePr>
+            <a:graphic xmlns:a="http://schemas.openxmlformats.org/drawingml/2006/main">
+              <a:graphicData uri="http://schemas.openxmlformats.org/drawingml/2006/picture">
+                <pic:pic xmlns:pic="http://schemas.openxmlformats.org/drawingml/2006/picture">
+                  <pic:nvPicPr>
+                    <pic:cNvPr id="0" name="Picture 1" descr="2018-01-08 17_52_38-Diagramme de contexte Pizzeria.dia"/>
+                    <pic:cNvPicPr>
+                      <a:picLocks noChangeAspect="1" noChangeArrowheads="1"/>
+                    </pic:cNvPicPr>
+                  </pic:nvPicPr>
+                  <pic:blipFill>
+                    <a:blip r:embed="rId5">
+                      <a:extLst>
+                        <a:ext uri="{28A0092B-C50C-407E-A947-70E740481C1C}">
+                          <a14:useLocalDpi xmlns:a14="http://schemas.microsoft.com/office/drawing/2010/main" val="0"/>
+                        </a:ext>
+                      </a:extLst>
+                    </a:blip>
+                    <a:srcRect/>
+                    <a:stretch>
+                      <a:fillRect/>
+                    </a:stretch>
+                  </pic:blipFill>
+                  <pic:spPr bwMode="auto">
+                    <a:xfrm>
+                      <a:off x="0" y="0"/>
+                      <a:ext cx="4320540" cy="3108960"/>
+                    </a:xfrm>
+                    <a:prstGeom prst="rect">
+                      <a:avLst/>
+                    </a:prstGeom>
+                    <a:noFill/>
+                    <a:ln>
+                      <a:noFill/>
+                    </a:ln>
+                  </pic:spPr>
+                </pic:pic>
+              </a:graphicData>
+            </a:graphic>
+          </wp:inline>
+        </w:drawing>
+      </w:r>
+    </w:p>
+    <w:p>
+      <w:r>
+        <w:t>Diagramme de contexte présente les différents acteurs primaire (client, patron, employé) et secondaire (consortium de pizza)</w:t>
+      </w:r>
+    </w:p>
+    <w:p>
       <w:bookmarkStart w:id="0" w:name="_GoBack"/>
       <w:bookmarkEnd w:id="0"/>
     </w:p>
@@ -222,6 +285,36 @@
     <w:semiHidden/>
     <w:unhideWhenUsed/>
   </w:style>
+  <w:style w:type="paragraph" w:styleId="Textedebulles">
+    <w:name w:val="Balloon Text"/>
+    <w:basedOn w:val="Normal"/>
+    <w:link w:val="TextedebullesCar"/>
+    <w:uiPriority w:val="99"/>
+    <w:semiHidden/>
+    <w:unhideWhenUsed/>
+    <w:rsid w:val="00917F51"/>
+    <w:pPr>
+      <w:spacing w:after="0" w:line="240" w:lineRule="auto"/>
+    </w:pPr>
+    <w:rPr>
+      <w:rFonts w:ascii="Tahoma" w:hAnsi="Tahoma" w:cs="Tahoma"/>
+      <w:sz w:val="16"/>
+      <w:szCs w:val="16"/>
+    </w:rPr>
+  </w:style>
+  <w:style w:type="character" w:customStyle="1" w:styleId="TextedebullesCar">
+    <w:name w:val="Texte de bulles Car"/>
+    <w:basedOn w:val="Policepardfaut"/>
+    <w:link w:val="Textedebulles"/>
+    <w:uiPriority w:val="99"/>
+    <w:semiHidden/>
+    <w:rsid w:val="00917F51"/>
+    <w:rPr>
+      <w:rFonts w:ascii="Tahoma" w:hAnsi="Tahoma" w:cs="Tahoma"/>
+      <w:sz w:val="16"/>
+      <w:szCs w:val="16"/>
+    </w:rPr>
+  </w:style>
 </w:styles>
 </file>
 
@@ -412,6 +505,36 @@
     <w:semiHidden/>
     <w:unhideWhenUsed/>
   </w:style>
+  <w:style w:type="paragraph" w:styleId="Textedebulles">
+    <w:name w:val="Balloon Text"/>
+    <w:basedOn w:val="Normal"/>
+    <w:link w:val="TextedebullesCar"/>
+    <w:uiPriority w:val="99"/>
+    <w:semiHidden/>
+    <w:unhideWhenUsed/>
+    <w:rsid w:val="00917F51"/>
+    <w:pPr>
+      <w:spacing w:after="0" w:line="240" w:lineRule="auto"/>
+    </w:pPr>
+    <w:rPr>
+      <w:rFonts w:ascii="Tahoma" w:hAnsi="Tahoma" w:cs="Tahoma"/>
+      <w:sz w:val="16"/>
+      <w:szCs w:val="16"/>
+    </w:rPr>
+  </w:style>
+  <w:style w:type="character" w:customStyle="1" w:styleId="TextedebullesCar">
+    <w:name w:val="Texte de bulles Car"/>
+    <w:basedOn w:val="Policepardfaut"/>
+    <w:link w:val="Textedebulles"/>
+    <w:uiPriority w:val="99"/>
+    <w:semiHidden/>
+    <w:rsid w:val="00917F51"/>
+    <w:rPr>
+      <w:rFonts w:ascii="Tahoma" w:hAnsi="Tahoma" w:cs="Tahoma"/>
+      <w:sz w:val="16"/>
+      <w:szCs w:val="16"/>
+    </w:rPr>
+  </w:style>
 </w:styles>
 </file>
 

</xml_diff>

<commit_message>
ajout du diagramme de package
</commit_message>
<xml_diff>
--- a/Exercice Diagramme UML - OpenClassroom.docx
+++ b/Exercice Diagramme UML - OpenClassroom.docx
@@ -82,6 +82,67 @@
     <w:p>
       <w:r>
         <w:t>Diagramme de contexte présente les différents acteurs primaire (client, patron, employé) et secondaire (consortium de pizza)</w:t>
+      </w:r>
+    </w:p>
+    <w:p>
+      <w:r>
+        <w:rPr>
+          <w:noProof/>
+          <w:lang w:eastAsia="fr-FR"/>
+        </w:rPr>
+        <w:drawing>
+          <wp:inline distT="0" distB="0" distL="0" distR="0">
+            <wp:extent cx="4671060" cy="3398520"/>
+            <wp:effectExtent l="0" t="0" r="0" b="0"/>
+            <wp:docPr id="2" name="Image 2" descr="2018-01-08 17_51_58-Diagramme de package Pizzeria.dia (C__Users_P_Desktop)"/>
+            <wp:cNvGraphicFramePr>
+              <a:graphicFrameLocks xmlns:a="http://schemas.openxmlformats.org/drawingml/2006/main" noChangeAspect="1"/>
+            </wp:cNvGraphicFramePr>
+            <a:graphic xmlns:a="http://schemas.openxmlformats.org/drawingml/2006/main">
+              <a:graphicData uri="http://schemas.openxmlformats.org/drawingml/2006/picture">
+                <pic:pic xmlns:pic="http://schemas.openxmlformats.org/drawingml/2006/picture">
+                  <pic:nvPicPr>
+                    <pic:cNvPr id="0" name="Picture 1" descr="2018-01-08 17_51_58-Diagramme de package Pizzeria.dia (C__Users_P_Desktop)"/>
+                    <pic:cNvPicPr>
+                      <a:picLocks noChangeAspect="1" noChangeArrowheads="1"/>
+                    </pic:cNvPicPr>
+                  </pic:nvPicPr>
+                  <pic:blipFill>
+                    <a:blip r:embed="rId6">
+                      <a:extLst>
+                        <a:ext uri="{28A0092B-C50C-407E-A947-70E740481C1C}">
+                          <a14:useLocalDpi xmlns:a14="http://schemas.microsoft.com/office/drawing/2010/main" val="0"/>
+                        </a:ext>
+                      </a:extLst>
+                    </a:blip>
+                    <a:srcRect/>
+                    <a:stretch>
+                      <a:fillRect/>
+                    </a:stretch>
+                  </pic:blipFill>
+                  <pic:spPr bwMode="auto">
+                    <a:xfrm>
+                      <a:off x="0" y="0"/>
+                      <a:ext cx="4671060" cy="3398520"/>
+                    </a:xfrm>
+                    <a:prstGeom prst="rect">
+                      <a:avLst/>
+                    </a:prstGeom>
+                    <a:noFill/>
+                    <a:ln>
+                      <a:noFill/>
+                    </a:ln>
+                  </pic:spPr>
+                </pic:pic>
+              </a:graphicData>
+            </a:graphic>
+          </wp:inline>
+        </w:drawing>
+      </w:r>
+    </w:p>
+    <w:p>
+      <w:r>
+        <w:t>Diagramme de packages présente les deux interfaces (packages) identifier pour répondre aux besoins de chacun des acteurs (interface Client pour le client ; interface Pro pour le patron, les employés et le consortium).</w:t>
       </w:r>
     </w:p>
     <w:p>

</xml_diff>

<commit_message>
ajout d'un commentaire sur la possibilité de réaliser un diagramme de cas d'utilisation
</commit_message>
<xml_diff>
--- a/Exercice Diagramme UML - OpenClassroom.docx
+++ b/Exercice Diagramme UML - OpenClassroom.docx
@@ -143,6 +143,11 @@
     <w:p>
       <w:r>
         <w:t>Diagramme de packages présente les deux interfaces (packages) identifier pour répondre aux besoins de chacun des acteurs (interface Client pour le client ; interface Pro pour le patron, les employés et le consortium).</w:t>
+      </w:r>
+    </w:p>
+    <w:p>
+      <w:r>
+        <w:t>Nous pourrions définir les diagrammes de cas d’utilisation si l’exercice le demandait en incluent par exemple toute la partie sur la prise de commande avec le besoin d’authentification (création de compte si nécessaire), etc.</w:t>
       </w:r>
     </w:p>
     <w:p>

</xml_diff>